<commit_message>
actualizacion de ers entrega dos y el modelo bd
</commit_message>
<xml_diff>
--- a/DISEÑO DE SISTEMAS_PROJECT/08_ Modelo BD & Modelo C4/Segundo Entregable.docx
+++ b/DISEÑO DE SISTEMAS_PROJECT/08_ Modelo BD & Modelo C4/Segundo Entregable.docx
@@ -3416,25 +3416,7 @@
           <w:sz w:val="24"/>
           <w:szCs w:val="24"/>
         </w:rPr>
-        <w:t>Controladores REST (Spring Web</w:t>
-      </w:r>
-      <w:r>
-        <w:rPr>
-          <w:rFonts w:ascii="Arial" w:eastAsia="Arial" w:hAnsi="Arial" w:cs="Arial"/>
-          <w:color w:val="000000"/>
-          <w:sz w:val="24"/>
-          <w:szCs w:val="24"/>
-        </w:rPr>
-        <w:t xml:space="preserve">): </w:t>
-      </w:r>
-      <w:r>
-        <w:rPr>
-          <w:rFonts w:ascii="Arial" w:eastAsia="Arial" w:hAnsi="Arial" w:cs="Arial"/>
-          <w:color w:val="000000"/>
-          <w:sz w:val="24"/>
-          <w:szCs w:val="24"/>
-        </w:rPr>
-        <w:t>Reciben las solicitudes del frontend (clientes) y actúan como la puerta de entrada al backend.</w:t>
+        <w:t>Controladores REST (Spring Web): Reciben las solicitudes del frontend (clientes) y actúan como la puerta de entrada al backend.</w:t>
       </w:r>
     </w:p>
     <w:p>
@@ -3460,25 +3442,7 @@
           <w:sz w:val="24"/>
           <w:szCs w:val="24"/>
         </w:rPr>
-        <w:t>Servicios de Negocio</w:t>
-      </w:r>
-      <w:r>
-        <w:rPr>
-          <w:rFonts w:ascii="Arial" w:eastAsia="Arial" w:hAnsi="Arial" w:cs="Arial"/>
-          <w:color w:val="000000"/>
-          <w:sz w:val="24"/>
-          <w:szCs w:val="24"/>
-        </w:rPr>
-        <w:t xml:space="preserve">: </w:t>
-      </w:r>
-      <w:r>
-        <w:rPr>
-          <w:rFonts w:ascii="Arial" w:eastAsia="Arial" w:hAnsi="Arial" w:cs="Arial"/>
-          <w:color w:val="000000"/>
-          <w:sz w:val="24"/>
-          <w:szCs w:val="24"/>
-        </w:rPr>
-        <w:t>Contienen la lógica de negocio tributario, como validaciones, cálculos y reglas.</w:t>
+        <w:t>Servicios de Negocio: Contienen la lógica de negocio tributario, como validaciones, cálculos y reglas.</w:t>
       </w:r>
     </w:p>
     <w:p>
@@ -3504,16 +3468,7 @@
           <w:sz w:val="24"/>
           <w:szCs w:val="24"/>
         </w:rPr>
-        <w:t>Repositorios JPA (Spring Data)</w:t>
-      </w:r>
-      <w:r>
-        <w:rPr>
-          <w:rFonts w:ascii="Arial" w:eastAsia="Arial" w:hAnsi="Arial" w:cs="Arial"/>
-          <w:color w:val="000000"/>
-          <w:sz w:val="24"/>
-          <w:szCs w:val="24"/>
-        </w:rPr>
-        <w:t>:</w:t>
+        <w:t>Repositorios JPA (Spring Data):</w:t>
       </w:r>
       <w:r>
         <w:rPr>
@@ -3557,25 +3512,7 @@
           <w:sz w:val="24"/>
           <w:szCs w:val="24"/>
         </w:rPr>
-        <w:t>Módulo de Autenticación (JWT)</w:t>
-      </w:r>
-      <w:r>
-        <w:rPr>
-          <w:rFonts w:ascii="Arial" w:eastAsia="Arial" w:hAnsi="Arial" w:cs="Arial"/>
-          <w:color w:val="000000"/>
-          <w:sz w:val="24"/>
-          <w:szCs w:val="24"/>
-        </w:rPr>
-        <w:t xml:space="preserve">: </w:t>
-      </w:r>
-      <w:r>
-        <w:rPr>
-          <w:rFonts w:ascii="Arial" w:eastAsia="Arial" w:hAnsi="Arial" w:cs="Arial"/>
-          <w:color w:val="000000"/>
-          <w:sz w:val="24"/>
-          <w:szCs w:val="24"/>
-        </w:rPr>
-        <w:t>Encargado del manejo de usuarios, control de roles y sesiones seguras usando tokens JWT.</w:t>
+        <w:t>Módulo de Autenticación (JWT): Encargado del manejo de usuarios, control de roles y sesiones seguras usando tokens JWT.</w:t>
       </w:r>
     </w:p>
     <w:p>
@@ -3944,7 +3881,360 @@
     </w:p>
     <w:p>
       <w:pPr>
-        <w:ind w:leftChars="0" w:left="0" w:firstLineChars="0" w:firstLine="0"/>
+        <w:numPr>
+          <w:ilvl w:val="2"/>
+          <w:numId w:val="4"/>
+        </w:numPr>
+        <w:ind w:hanging="2"/>
+        <w:rPr>
+          <w:rFonts w:ascii="Arial" w:eastAsia="Arial" w:hAnsi="Arial" w:cs="Arial"/>
+          <w:sz w:val="24"/>
+          <w:szCs w:val="24"/>
+        </w:rPr>
+      </w:pPr>
+      <w:r>
+        <w:rPr>
+          <w:rFonts w:ascii="Arial" w:eastAsia="Arial" w:hAnsi="Arial" w:cs="Arial"/>
+          <w:b/>
+          <w:sz w:val="24"/>
+          <w:szCs w:val="24"/>
+        </w:rPr>
+        <w:t xml:space="preserve">Diagrama de </w:t>
+      </w:r>
+      <w:r>
+        <w:rPr>
+          <w:rFonts w:ascii="Arial" w:eastAsia="Arial" w:hAnsi="Arial" w:cs="Arial"/>
+          <w:b/>
+          <w:sz w:val="24"/>
+          <w:szCs w:val="24"/>
+        </w:rPr>
+        <w:t>modelo de base de datos</w:t>
+      </w:r>
+    </w:p>
+    <w:p>
+      <w:pPr>
+        <w:ind w:left="0" w:hanging="2"/>
+        <w:rPr>
+          <w:rFonts w:ascii="Arial" w:eastAsia="Arial" w:hAnsi="Arial" w:cs="Arial"/>
+          <w:sz w:val="24"/>
+          <w:szCs w:val="24"/>
+        </w:rPr>
+      </w:pPr>
+      <w:r>
+        <w:rPr>
+          <w:rFonts w:ascii="Arial" w:eastAsia="Arial" w:hAnsi="Arial" w:cs="Arial"/>
+          <w:sz w:val="24"/>
+          <w:szCs w:val="24"/>
+        </w:rPr>
+        <w:drawing>
+          <wp:anchor distT="0" distB="0" distL="114300" distR="114300" simplePos="0" relativeHeight="251661312" behindDoc="0" locked="0" layoutInCell="1" allowOverlap="1" wp14:anchorId="6AB1DD63" wp14:editId="5DE8DBDF">
+            <wp:simplePos x="0" y="0"/>
+            <wp:positionH relativeFrom="margin">
+              <wp:align>right</wp:align>
+            </wp:positionH>
+            <wp:positionV relativeFrom="paragraph">
+              <wp:posOffset>259080</wp:posOffset>
+            </wp:positionV>
+            <wp:extent cx="5612130" cy="3148965"/>
+            <wp:effectExtent l="0" t="0" r="7620" b="0"/>
+            <wp:wrapTopAndBottom/>
+            <wp:docPr id="5" name="Imagen 5"/>
+            <wp:cNvGraphicFramePr>
+              <a:graphicFrameLocks xmlns:a="http://schemas.openxmlformats.org/drawingml/2006/main" noChangeAspect="1"/>
+            </wp:cNvGraphicFramePr>
+            <a:graphic xmlns:a="http://schemas.openxmlformats.org/drawingml/2006/main">
+              <a:graphicData uri="http://schemas.openxmlformats.org/drawingml/2006/picture">
+                <pic:pic xmlns:pic="http://schemas.openxmlformats.org/drawingml/2006/picture">
+                  <pic:nvPicPr>
+                    <pic:cNvPr id="1" name=""/>
+                    <pic:cNvPicPr/>
+                  </pic:nvPicPr>
+                  <pic:blipFill>
+                    <a:blip r:embed="rId13" cstate="print">
+                      <a:extLst>
+                        <a:ext uri="{28A0092B-C50C-407E-A947-70E740481C1C}">
+                          <a14:useLocalDpi xmlns:a14="http://schemas.microsoft.com/office/drawing/2010/main" val="0"/>
+                        </a:ext>
+                      </a:extLst>
+                    </a:blip>
+                    <a:stretch>
+                      <a:fillRect/>
+                    </a:stretch>
+                  </pic:blipFill>
+                  <pic:spPr>
+                    <a:xfrm>
+                      <a:off x="0" y="0"/>
+                      <a:ext cx="5612130" cy="3148965"/>
+                    </a:xfrm>
+                    <a:prstGeom prst="rect">
+                      <a:avLst/>
+                    </a:prstGeom>
+                  </pic:spPr>
+                </pic:pic>
+              </a:graphicData>
+            </a:graphic>
+            <wp14:sizeRelH relativeFrom="page">
+              <wp14:pctWidth>0</wp14:pctWidth>
+            </wp14:sizeRelH>
+            <wp14:sizeRelV relativeFrom="page">
+              <wp14:pctHeight>0</wp14:pctHeight>
+            </wp14:sizeRelV>
+          </wp:anchor>
+        </w:drawing>
+      </w:r>
+    </w:p>
+    <w:p>
+      <w:pPr>
+        <w:ind w:left="0" w:hanging="2"/>
+        <w:jc w:val="center"/>
+        <w:rPr>
+          <w:rFonts w:ascii="Arial" w:eastAsia="Arial" w:hAnsi="Arial" w:cs="Arial"/>
+          <w:sz w:val="24"/>
+          <w:szCs w:val="24"/>
+        </w:rPr>
+      </w:pPr>
+    </w:p>
+    <w:p>
+      <w:pPr>
+        <w:ind w:left="0" w:hanging="2"/>
+        <w:jc w:val="center"/>
+        <w:rPr>
+          <w:rFonts w:ascii="Arial" w:eastAsia="Arial" w:hAnsi="Arial" w:cs="Arial"/>
+          <w:color w:val="4F81BD"/>
+          <w:sz w:val="24"/>
+          <w:szCs w:val="24"/>
+        </w:rPr>
+      </w:pPr>
+      <w:r>
+        <w:rPr>
+          <w:rFonts w:ascii="Arial" w:eastAsia="Arial" w:hAnsi="Arial" w:cs="Arial"/>
+          <w:b/>
+          <w:i/>
+          <w:color w:val="4F81BD"/>
+          <w:sz w:val="24"/>
+          <w:szCs w:val="24"/>
+        </w:rPr>
+        <w:t>Figura 4: Diagrama de</w:t>
+      </w:r>
+      <w:r>
+        <w:rPr>
+          <w:rFonts w:ascii="Arial" w:eastAsia="Arial" w:hAnsi="Arial" w:cs="Arial"/>
+          <w:b/>
+          <w:i/>
+          <w:color w:val="4F81BD"/>
+          <w:sz w:val="24"/>
+          <w:szCs w:val="24"/>
+        </w:rPr>
+        <w:t xml:space="preserve"> modelo de base de datos</w:t>
+      </w:r>
+    </w:p>
+    <w:p>
+      <w:pPr>
+        <w:ind w:left="0" w:hanging="2"/>
+        <w:jc w:val="center"/>
+        <w:rPr>
+          <w:rFonts w:ascii="Arial" w:eastAsia="Arial" w:hAnsi="Arial" w:cs="Arial"/>
+          <w:sz w:val="24"/>
+          <w:szCs w:val="24"/>
+        </w:rPr>
+      </w:pPr>
+    </w:p>
+    <w:p>
+      <w:pPr>
+        <w:ind w:leftChars="0" w:firstLineChars="0" w:firstLine="0"/>
+        <w:jc w:val="both"/>
+        <w:rPr>
+          <w:rFonts w:ascii="Arial" w:eastAsia="Arial" w:hAnsi="Arial" w:cs="Arial"/>
+          <w:color w:val="000000"/>
+          <w:sz w:val="24"/>
+          <w:szCs w:val="24"/>
+        </w:rPr>
+      </w:pPr>
+      <w:r>
+        <w:rPr>
+          <w:rFonts w:ascii="Arial" w:eastAsia="Arial" w:hAnsi="Arial" w:cs="Arial"/>
+          <w:color w:val="000000"/>
+          <w:sz w:val="24"/>
+          <w:szCs w:val="24"/>
+        </w:rPr>
+        <w:t>El diagrama de modelo de base de datos refleja la estructura de datos diseñada para el ERP tributario que gestiona las operaciones relacionadas con el sistema tributario de Neiva. Este modelo organiza la información de contribuyentes, tipos de tributos, facturación y auditoría de acciones, garantizando trazabilidad y consistencia en el manejo de datos.</w:t>
+      </w:r>
+    </w:p>
+    <w:p>
+      <w:pPr>
+        <w:ind w:leftChars="0" w:firstLineChars="0" w:firstLine="0"/>
+        <w:jc w:val="both"/>
+        <w:rPr>
+          <w:rFonts w:ascii="Arial" w:eastAsia="Arial" w:hAnsi="Arial" w:cs="Arial"/>
+          <w:color w:val="000000"/>
+          <w:sz w:val="24"/>
+          <w:szCs w:val="24"/>
+        </w:rPr>
+      </w:pPr>
+    </w:p>
+    <w:p>
+      <w:pPr>
+        <w:ind w:leftChars="0" w:firstLineChars="0" w:firstLine="0"/>
+        <w:jc w:val="both"/>
+        <w:rPr>
+          <w:rFonts w:ascii="Arial" w:eastAsia="Arial" w:hAnsi="Arial" w:cs="Arial"/>
+          <w:color w:val="000000"/>
+          <w:sz w:val="24"/>
+          <w:szCs w:val="24"/>
+        </w:rPr>
+      </w:pPr>
+      <w:r>
+        <w:rPr>
+          <w:rFonts w:ascii="Arial" w:eastAsia="Arial" w:hAnsi="Arial" w:cs="Arial"/>
+          <w:color w:val="000000"/>
+          <w:sz w:val="24"/>
+          <w:szCs w:val="24"/>
+        </w:rPr>
+        <w:t>Aspectos clave:</w:t>
+      </w:r>
+    </w:p>
+    <w:p>
+      <w:pPr>
+        <w:pStyle w:val="Prrafodelista"/>
+        <w:numPr>
+          <w:ilvl w:val="0"/>
+          <w:numId w:val="15"/>
+        </w:numPr>
+        <w:ind w:leftChars="0" w:firstLineChars="0"/>
+        <w:jc w:val="both"/>
+        <w:rPr>
+          <w:rFonts w:ascii="Arial" w:eastAsia="Arial" w:hAnsi="Arial" w:cs="Arial"/>
+          <w:color w:val="000000"/>
+          <w:sz w:val="24"/>
+          <w:szCs w:val="24"/>
+        </w:rPr>
+      </w:pPr>
+      <w:r>
+        <w:rPr>
+          <w:rFonts w:ascii="Arial" w:eastAsia="Arial" w:hAnsi="Arial" w:cs="Arial"/>
+          <w:color w:val="000000"/>
+          <w:sz w:val="24"/>
+          <w:szCs w:val="24"/>
+        </w:rPr>
+        <w:t>Usuarios y Roles: Los usuarios del sistema están categorizados por roles (</w:t>
+      </w:r>
+      <w:proofErr w:type="spellStart"/>
+      <w:r>
+        <w:rPr>
+          <w:rFonts w:ascii="Arial" w:eastAsia="Arial" w:hAnsi="Arial" w:cs="Arial"/>
+          <w:color w:val="000000"/>
+          <w:sz w:val="24"/>
+          <w:szCs w:val="24"/>
+        </w:rPr>
+        <w:t>Superadmin</w:t>
+      </w:r>
+      <w:proofErr w:type="spellEnd"/>
+      <w:r>
+        <w:rPr>
+          <w:rFonts w:ascii="Arial" w:eastAsia="Arial" w:hAnsi="Arial" w:cs="Arial"/>
+          <w:color w:val="000000"/>
+          <w:sz w:val="24"/>
+          <w:szCs w:val="24"/>
+        </w:rPr>
+        <w:t>, Contribuyente, Entidad Pública), asegurando un control y acceso adecuado según sus permisos.</w:t>
+      </w:r>
+    </w:p>
+    <w:p>
+      <w:pPr>
+        <w:pStyle w:val="Prrafodelista"/>
+        <w:numPr>
+          <w:ilvl w:val="0"/>
+          <w:numId w:val="15"/>
+        </w:numPr>
+        <w:ind w:leftChars="0" w:firstLineChars="0"/>
+        <w:jc w:val="both"/>
+        <w:rPr>
+          <w:rFonts w:ascii="Arial" w:eastAsia="Arial" w:hAnsi="Arial" w:cs="Arial"/>
+          <w:color w:val="000000"/>
+          <w:sz w:val="24"/>
+          <w:szCs w:val="24"/>
+        </w:rPr>
+      </w:pPr>
+      <w:r>
+        <w:rPr>
+          <w:rFonts w:ascii="Arial" w:eastAsia="Arial" w:hAnsi="Arial" w:cs="Arial"/>
+          <w:color w:val="000000"/>
+          <w:sz w:val="24"/>
+          <w:szCs w:val="24"/>
+        </w:rPr>
+        <w:t>Contribuyentes: Cada contribuyente está clasificado por tipo (Natural, Jurídico) y está asociado a sus actividades económicas, brindando un perfil completo para el cálculo tributario.</w:t>
+      </w:r>
+    </w:p>
+    <w:p>
+      <w:pPr>
+        <w:pStyle w:val="Prrafodelista"/>
+        <w:numPr>
+          <w:ilvl w:val="0"/>
+          <w:numId w:val="15"/>
+        </w:numPr>
+        <w:ind w:leftChars="0" w:firstLineChars="0"/>
+        <w:jc w:val="both"/>
+        <w:rPr>
+          <w:rFonts w:ascii="Arial" w:eastAsia="Arial" w:hAnsi="Arial" w:cs="Arial"/>
+          <w:color w:val="000000"/>
+          <w:sz w:val="24"/>
+          <w:szCs w:val="24"/>
+        </w:rPr>
+      </w:pPr>
+      <w:r>
+        <w:rPr>
+          <w:rFonts w:ascii="Arial" w:eastAsia="Arial" w:hAnsi="Arial" w:cs="Arial"/>
+          <w:color w:val="000000"/>
+          <w:sz w:val="24"/>
+          <w:szCs w:val="24"/>
+        </w:rPr>
+        <w:t xml:space="preserve">Tributos y Facturación: Los tipos de tributo (Predial, ICA, Multas de Tránsito) están vinculados a las facturas generadas para cada contribuyente. Cada </w:t>
+      </w:r>
+      <w:r>
+        <w:rPr>
+          <w:rFonts w:ascii="Arial" w:eastAsia="Arial" w:hAnsi="Arial" w:cs="Arial"/>
+          <w:color w:val="000000"/>
+          <w:sz w:val="24"/>
+          <w:szCs w:val="24"/>
+        </w:rPr>
+        <w:lastRenderedPageBreak/>
+        <w:t>factura incluye detalles del periodo, valor estimado y estado (Pendiente, Pagado, Vencido).</w:t>
+      </w:r>
+    </w:p>
+    <w:p>
+      <w:pPr>
+        <w:pStyle w:val="Prrafodelista"/>
+        <w:numPr>
+          <w:ilvl w:val="0"/>
+          <w:numId w:val="15"/>
+        </w:numPr>
+        <w:ind w:leftChars="0" w:firstLineChars="0"/>
+        <w:jc w:val="both"/>
+        <w:rPr>
+          <w:rFonts w:ascii="Arial" w:eastAsia="Arial" w:hAnsi="Arial" w:cs="Arial"/>
+          <w:color w:val="000000"/>
+          <w:sz w:val="24"/>
+          <w:szCs w:val="24"/>
+        </w:rPr>
+      </w:pPr>
+      <w:r>
+        <w:rPr>
+          <w:rFonts w:ascii="Arial" w:eastAsia="Arial" w:hAnsi="Arial" w:cs="Arial"/>
+          <w:color w:val="000000"/>
+          <w:sz w:val="24"/>
+          <w:szCs w:val="24"/>
+        </w:rPr>
+        <w:t>Detalle de Factura: Desglosa información específica asociada a las facturas, como conceptos tributarios y valores, para la generación de reportes y presentaciones.</w:t>
+      </w:r>
+    </w:p>
+    <w:p>
+      <w:pPr>
+        <w:pStyle w:val="Prrafodelista"/>
+        <w:numPr>
+          <w:ilvl w:val="0"/>
+          <w:numId w:val="15"/>
+        </w:numPr>
+        <w:ind w:leftChars="0" w:firstLineChars="0"/>
         <w:jc w:val="both"/>
         <w:rPr>
           <w:rFonts w:ascii="Arial" w:eastAsia="Arial" w:hAnsi="Arial" w:cs="Arial"/>
@@ -3954,6 +4244,15 @@
           <w:highlight w:val="white"/>
         </w:rPr>
       </w:pPr>
+      <w:r>
+        <w:rPr>
+          <w:rFonts w:ascii="Arial" w:eastAsia="Arial" w:hAnsi="Arial" w:cs="Arial"/>
+          <w:color w:val="000000"/>
+          <w:sz w:val="24"/>
+          <w:szCs w:val="24"/>
+        </w:rPr>
+        <w:t>Auditoría: El sistema registra todas las acciones realizadas por los usuarios, lo que permite garantizar transparencia y seguridad en el manejo de datos.</w:t>
+      </w:r>
     </w:p>
     <w:p>
       <w:pPr>
@@ -4395,7 +4694,16 @@
           <w:sz w:val="24"/>
           <w:szCs w:val="24"/>
         </w:rPr>
-        <w:t>Las funciones de auditoría se instauran para controlar y verificar los sistemas informáticos internos, Analizar los riesgos del entorno informático, sistemas operativos, redes y telecomunicaciones, estas funciones suelen estar basadas en comprobaciones del software. si no presenta escribir “No se contemplan”</w:t>
+        <w:t xml:space="preserve">Las funciones de auditoría se instauran para controlar y verificar los sistemas informáticos internos, Analizar los riesgos del </w:t>
+      </w:r>
+      <w:r>
+        <w:rPr>
+          <w:rFonts w:ascii="Arial" w:eastAsia="Arial" w:hAnsi="Arial" w:cs="Arial"/>
+          <w:sz w:val="24"/>
+          <w:szCs w:val="24"/>
+        </w:rPr>
+        <w:lastRenderedPageBreak/>
+        <w:t>entorno informático, sistemas operativos, redes y telecomunicaciones, estas funciones suelen estar basadas en comprobaciones del software. si no presenta escribir “No se contemplan”</w:t>
       </w:r>
     </w:p>
     <w:p>
@@ -5105,6 +5413,7 @@
           <w:sz w:val="24"/>
           <w:szCs w:val="24"/>
         </w:rPr>
+        <w:lastRenderedPageBreak/>
         <w:t xml:space="preserve">Criticalidad de la aplicación: </w:t>
       </w:r>
       <w:r>
@@ -5808,6 +6117,7 @@
           <w:sz w:val="24"/>
           <w:szCs w:val="24"/>
         </w:rPr>
+        <w:lastRenderedPageBreak/>
         <w:t xml:space="preserve">CRITERIOS DE ACEPTACIÓN: </w:t>
       </w:r>
       <w:r>
@@ -5845,17 +6155,7 @@
           <w:szCs w:val="24"/>
           <w:highlight w:val="yellow"/>
         </w:rPr>
-        <w:t xml:space="preserve">, en </w:t>
-      </w:r>
-      <w:r>
-        <w:rPr>
-          <w:rFonts w:ascii="Arial" w:eastAsia="Arial" w:hAnsi="Arial" w:cs="Arial"/>
-          <w:sz w:val="24"/>
-          <w:szCs w:val="24"/>
-          <w:highlight w:val="yellow"/>
-        </w:rPr>
-        <w:lastRenderedPageBreak/>
-        <w:t xml:space="preserve">ese orden de ideas se deben agrupar todos los requisitos tanto funcionales como no funcionales expuestos en este documento a manera de </w:t>
+        <w:t xml:space="preserve">, en ese orden de ideas se deben agrupar todos los requisitos tanto funcionales como no funcionales expuestos en este documento a manera de </w:t>
       </w:r>
       <w:proofErr w:type="spellStart"/>
       <w:r>
@@ -5889,7 +6189,7 @@
       </w:r>
     </w:p>
     <w:sectPr>
-      <w:headerReference w:type="default" r:id="rId13"/>
+      <w:headerReference w:type="default" r:id="rId14"/>
       <w:pgSz w:w="12240" w:h="15840"/>
       <w:pgMar w:top="1417" w:right="1701" w:bottom="1417" w:left="1701" w:header="454" w:footer="567" w:gutter="0"/>
       <w:pgNumType w:start="1"/>
@@ -7115,6 +7415,119 @@
     </w:lvl>
   </w:abstractNum>
   <w:abstractNum w:abstractNumId="6" w15:restartNumberingAfterBreak="0">
+    <w:nsid w:val="3DD42A21"/>
+    <w:multiLevelType w:val="hybridMultilevel"/>
+    <w:tmpl w:val="5508956A"/>
+    <w:lvl w:ilvl="0" w:tplc="240A0001">
+      <w:start w:val="1"/>
+      <w:numFmt w:val="bullet"/>
+      <w:lvlText w:val=""/>
+      <w:lvlJc w:val="left"/>
+      <w:pPr>
+        <w:ind w:left="719" w:hanging="360"/>
+      </w:pPr>
+      <w:rPr>
+        <w:rFonts w:ascii="Symbol" w:hAnsi="Symbol" w:hint="default"/>
+      </w:rPr>
+    </w:lvl>
+    <w:lvl w:ilvl="1" w:tplc="240A0003" w:tentative="1">
+      <w:start w:val="1"/>
+      <w:numFmt w:val="bullet"/>
+      <w:lvlText w:val="o"/>
+      <w:lvlJc w:val="left"/>
+      <w:pPr>
+        <w:ind w:left="1439" w:hanging="360"/>
+      </w:pPr>
+      <w:rPr>
+        <w:rFonts w:ascii="Courier New" w:hAnsi="Courier New" w:cs="Courier New" w:hint="default"/>
+      </w:rPr>
+    </w:lvl>
+    <w:lvl w:ilvl="2" w:tplc="240A0005" w:tentative="1">
+      <w:start w:val="1"/>
+      <w:numFmt w:val="bullet"/>
+      <w:lvlText w:val=""/>
+      <w:lvlJc w:val="left"/>
+      <w:pPr>
+        <w:ind w:left="2159" w:hanging="360"/>
+      </w:pPr>
+      <w:rPr>
+        <w:rFonts w:ascii="Wingdings" w:hAnsi="Wingdings" w:hint="default"/>
+      </w:rPr>
+    </w:lvl>
+    <w:lvl w:ilvl="3" w:tplc="240A0001" w:tentative="1">
+      <w:start w:val="1"/>
+      <w:numFmt w:val="bullet"/>
+      <w:lvlText w:val=""/>
+      <w:lvlJc w:val="left"/>
+      <w:pPr>
+        <w:ind w:left="2879" w:hanging="360"/>
+      </w:pPr>
+      <w:rPr>
+        <w:rFonts w:ascii="Symbol" w:hAnsi="Symbol" w:hint="default"/>
+      </w:rPr>
+    </w:lvl>
+    <w:lvl w:ilvl="4" w:tplc="240A0003" w:tentative="1">
+      <w:start w:val="1"/>
+      <w:numFmt w:val="bullet"/>
+      <w:lvlText w:val="o"/>
+      <w:lvlJc w:val="left"/>
+      <w:pPr>
+        <w:ind w:left="3599" w:hanging="360"/>
+      </w:pPr>
+      <w:rPr>
+        <w:rFonts w:ascii="Courier New" w:hAnsi="Courier New" w:cs="Courier New" w:hint="default"/>
+      </w:rPr>
+    </w:lvl>
+    <w:lvl w:ilvl="5" w:tplc="240A0005" w:tentative="1">
+      <w:start w:val="1"/>
+      <w:numFmt w:val="bullet"/>
+      <w:lvlText w:val=""/>
+      <w:lvlJc w:val="left"/>
+      <w:pPr>
+        <w:ind w:left="4319" w:hanging="360"/>
+      </w:pPr>
+      <w:rPr>
+        <w:rFonts w:ascii="Wingdings" w:hAnsi="Wingdings" w:hint="default"/>
+      </w:rPr>
+    </w:lvl>
+    <w:lvl w:ilvl="6" w:tplc="240A0001" w:tentative="1">
+      <w:start w:val="1"/>
+      <w:numFmt w:val="bullet"/>
+      <w:lvlText w:val=""/>
+      <w:lvlJc w:val="left"/>
+      <w:pPr>
+        <w:ind w:left="5039" w:hanging="360"/>
+      </w:pPr>
+      <w:rPr>
+        <w:rFonts w:ascii="Symbol" w:hAnsi="Symbol" w:hint="default"/>
+      </w:rPr>
+    </w:lvl>
+    <w:lvl w:ilvl="7" w:tplc="240A0003" w:tentative="1">
+      <w:start w:val="1"/>
+      <w:numFmt w:val="bullet"/>
+      <w:lvlText w:val="o"/>
+      <w:lvlJc w:val="left"/>
+      <w:pPr>
+        <w:ind w:left="5759" w:hanging="360"/>
+      </w:pPr>
+      <w:rPr>
+        <w:rFonts w:ascii="Courier New" w:hAnsi="Courier New" w:cs="Courier New" w:hint="default"/>
+      </w:rPr>
+    </w:lvl>
+    <w:lvl w:ilvl="8" w:tplc="240A0005" w:tentative="1">
+      <w:start w:val="1"/>
+      <w:numFmt w:val="bullet"/>
+      <w:lvlText w:val=""/>
+      <w:lvlJc w:val="left"/>
+      <w:pPr>
+        <w:ind w:left="6479" w:hanging="360"/>
+      </w:pPr>
+      <w:rPr>
+        <w:rFonts w:ascii="Wingdings" w:hAnsi="Wingdings" w:hint="default"/>
+      </w:rPr>
+    </w:lvl>
+  </w:abstractNum>
+  <w:abstractNum w:abstractNumId="7" w15:restartNumberingAfterBreak="0">
     <w:nsid w:val="3F01405E"/>
     <w:multiLevelType w:val="multilevel"/>
     <w:tmpl w:val="36AA86FE"/>
@@ -7230,7 +7643,7 @@
       </w:rPr>
     </w:lvl>
   </w:abstractNum>
-  <w:abstractNum w:abstractNumId="7" w15:restartNumberingAfterBreak="0">
+  <w:abstractNum w:abstractNumId="8" w15:restartNumberingAfterBreak="0">
     <w:nsid w:val="4BDD2DB1"/>
     <w:multiLevelType w:val="hybridMultilevel"/>
     <w:tmpl w:val="CF50C4B2"/>
@@ -7343,7 +7756,7 @@
       </w:rPr>
     </w:lvl>
   </w:abstractNum>
-  <w:abstractNum w:abstractNumId="8" w15:restartNumberingAfterBreak="0">
+  <w:abstractNum w:abstractNumId="9" w15:restartNumberingAfterBreak="0">
     <w:nsid w:val="4E0010E6"/>
     <w:multiLevelType w:val="hybridMultilevel"/>
     <w:tmpl w:val="F7680F92"/>
@@ -7456,7 +7869,7 @@
       </w:rPr>
     </w:lvl>
   </w:abstractNum>
-  <w:abstractNum w:abstractNumId="9" w15:restartNumberingAfterBreak="0">
+  <w:abstractNum w:abstractNumId="10" w15:restartNumberingAfterBreak="0">
     <w:nsid w:val="4EF314CA"/>
     <w:multiLevelType w:val="multilevel"/>
     <w:tmpl w:val="9AA4EC2C"/>
@@ -7605,7 +8018,7 @@
       </w:rPr>
     </w:lvl>
   </w:abstractNum>
-  <w:abstractNum w:abstractNumId="10" w15:restartNumberingAfterBreak="0">
+  <w:abstractNum w:abstractNumId="11" w15:restartNumberingAfterBreak="0">
     <w:nsid w:val="6A4F1C41"/>
     <w:multiLevelType w:val="hybridMultilevel"/>
     <w:tmpl w:val="77E4EA3C"/>
@@ -7718,7 +8131,7 @@
       </w:rPr>
     </w:lvl>
   </w:abstractNum>
-  <w:abstractNum w:abstractNumId="11" w15:restartNumberingAfterBreak="0">
+  <w:abstractNum w:abstractNumId="12" w15:restartNumberingAfterBreak="0">
     <w:nsid w:val="6CAD6CDD"/>
     <w:multiLevelType w:val="multilevel"/>
     <w:tmpl w:val="5B88DB2E"/>
@@ -7867,7 +8280,7 @@
       </w:rPr>
     </w:lvl>
   </w:abstractNum>
-  <w:abstractNum w:abstractNumId="12" w15:restartNumberingAfterBreak="0">
+  <w:abstractNum w:abstractNumId="13" w15:restartNumberingAfterBreak="0">
     <w:nsid w:val="70ED0F0E"/>
     <w:multiLevelType w:val="hybridMultilevel"/>
     <w:tmpl w:val="7F5C5092"/>
@@ -7980,7 +8393,7 @@
       </w:rPr>
     </w:lvl>
   </w:abstractNum>
-  <w:abstractNum w:abstractNumId="13" w15:restartNumberingAfterBreak="0">
+  <w:abstractNum w:abstractNumId="14" w15:restartNumberingAfterBreak="0">
     <w:nsid w:val="7BD85DD3"/>
     <w:multiLevelType w:val="multilevel"/>
     <w:tmpl w:val="5D200106"/>
@@ -8109,40 +8522,43 @@
     <w:abstractNumId w:val="4"/>
   </w:num>
   <w:num w:numId="3">
-    <w:abstractNumId w:val="13"/>
+    <w:abstractNumId w:val="14"/>
   </w:num>
   <w:num w:numId="4">
     <w:abstractNumId w:val="5"/>
   </w:num>
   <w:num w:numId="5">
-    <w:abstractNumId w:val="6"/>
+    <w:abstractNumId w:val="7"/>
   </w:num>
   <w:num w:numId="6">
     <w:abstractNumId w:val="3"/>
   </w:num>
   <w:num w:numId="7">
+    <w:abstractNumId w:val="12"/>
+  </w:num>
+  <w:num w:numId="8">
+    <w:abstractNumId w:val="8"/>
+  </w:num>
+  <w:num w:numId="9">
+    <w:abstractNumId w:val="10"/>
+  </w:num>
+  <w:num w:numId="10">
     <w:abstractNumId w:val="11"/>
   </w:num>
-  <w:num w:numId="8">
-    <w:abstractNumId w:val="7"/>
-  </w:num>
-  <w:num w:numId="9">
-    <w:abstractNumId w:val="9"/>
-  </w:num>
-  <w:num w:numId="10">
-    <w:abstractNumId w:val="10"/>
-  </w:num>
   <w:num w:numId="11">
-    <w:abstractNumId w:val="12"/>
+    <w:abstractNumId w:val="13"/>
   </w:num>
   <w:num w:numId="12">
     <w:abstractNumId w:val="0"/>
   </w:num>
   <w:num w:numId="13">
-    <w:abstractNumId w:val="8"/>
+    <w:abstractNumId w:val="9"/>
   </w:num>
   <w:num w:numId="14">
     <w:abstractNumId w:val="1"/>
+  </w:num>
+  <w:num w:numId="15">
+    <w:abstractNumId w:val="6"/>
   </w:num>
 </w:numbering>
 </file>
@@ -8670,6 +9086,7 @@
   <w:style w:type="character" w:default="1" w:styleId="Fuentedeprrafopredeter">
     <w:name w:val="Default Paragraph Font"/>
     <w:uiPriority w:val="1"/>
+    <w:semiHidden/>
     <w:unhideWhenUsed/>
   </w:style>
   <w:style w:type="table" w:default="1" w:styleId="Tablanormal">
@@ -9249,28 +9666,28 @@
 </file>
 
 <file path=customXml/item1.xml><?xml version="1.0" encoding="utf-8"?>
+<b:Sources xmlns:b="http://schemas.openxmlformats.org/officeDocument/2006/bibliography" xmlns="http://schemas.openxmlformats.org/officeDocument/2006/bibliography" SelectedStyle="\APASixthEditionOfficeOnline.xsl" StyleName="APA" Version="6"/>
+</file>
+
+<file path=customXml/item2.xml><?xml version="1.0" encoding="utf-8"?>
 <go:gDocsCustomXmlDataStorage xmlns:go="http://customooxmlschemas.google.com/" xmlns:r="http://schemas.openxmlformats.org/officeDocument/2006/relationships" uri="GoogleDocsCustomDataVersion1">
   <go:docsCustomData xmlns:go="http://customooxmlschemas.google.com/" roundtripDataSignature="AMtx7mhsYz1hphxTmrDFzA0WfRTQVxlN0w==">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</go:docsCustomData>
 </go:gDocsCustomXmlDataStorage>
 </file>
 
-<file path=customXml/item2.xml><?xml version="1.0" encoding="utf-8"?>
-<b:Sources xmlns:b="http://schemas.openxmlformats.org/officeDocument/2006/bibliography" xmlns="http://schemas.openxmlformats.org/officeDocument/2006/bibliography" SelectedStyle="\APASixthEditionOfficeOnline.xsl" StyleName="APA" Version="6"/>
+<file path=customXml/itemProps1.xml><?xml version="1.0" encoding="utf-8"?>
+<ds:datastoreItem xmlns:ds="http://schemas.openxmlformats.org/officeDocument/2006/customXml" ds:itemID="{60569395-7AA4-4BCE-820D-1CC03B477982}">
+  <ds:schemaRefs>
+    <ds:schemaRef ds:uri="http://schemas.openxmlformats.org/officeDocument/2006/bibliography"/>
+  </ds:schemaRefs>
+</ds:datastoreItem>
 </file>
 
-<file path=customXml/itemProps1.xml><?xml version="1.0" encoding="utf-8"?>
+<file path=customXml/itemProps2.xml><?xml version="1.0" encoding="utf-8"?>
 <ds:datastoreItem xmlns:ds="http://schemas.openxmlformats.org/officeDocument/2006/customXml" ds:itemID="{11111111-1234-1234-1234-123412341234}">
   <ds:schemaRefs>
     <ds:schemaRef ds:uri="http://customooxmlschemas.google.com/"/>
     <ds:schemaRef ds:uri="http://schemas.openxmlformats.org/officeDocument/2006/relationships"/>
   </ds:schemaRefs>
 </ds:datastoreItem>
-</file>
-
-<file path=customXml/itemProps2.xml><?xml version="1.0" encoding="utf-8"?>
-<ds:datastoreItem xmlns:ds="http://schemas.openxmlformats.org/officeDocument/2006/customXml" ds:itemID="{60569395-7AA4-4BCE-820D-1CC03B477982}">
-  <ds:schemaRefs>
-    <ds:schemaRef ds:uri="http://schemas.openxmlformats.org/officeDocument/2006/bibliography"/>
-  </ds:schemaRefs>
-</ds:datastoreItem>
 </file>
</xml_diff>